<commit_message>
Added Dr.Dave Diversion's video explanation.
</commit_message>
<xml_diff>
--- a/Rev.1/text/Amiga2MacFloppy.docx
+++ b/Rev.1/text/Amiga2MacFloppy.docx
@@ -73,6 +73,123 @@
         </w:rPr>
         <w:t>General Description</w:t>
       </w:r>
+    </w:p>
+    <w:p>
+      <w:pPr>
+        <w:rPr>
+          <w:rStyle w:val="Titredulivre"/>
+          <w:b w:val="0"/>
+          <w:bCs w:val="0"/>
+          <w:i w:val="0"/>
+          <w:iCs w:val="0"/>
+          <w:lang w:val="en-US"/>
+        </w:rPr>
+      </w:pPr>
+    </w:p>
+    <w:p>
+      <w:pPr>
+        <w:rPr>
+          <w:rStyle w:val="Titredulivre"/>
+          <w:b w:val="0"/>
+          <w:bCs w:val="0"/>
+          <w:i w:val="0"/>
+          <w:iCs w:val="0"/>
+          <w:lang w:val="en-US"/>
+        </w:rPr>
+      </w:pPr>
+      <w:r>
+        <w:rPr>
+          <w:rStyle w:val="Titredulivre"/>
+          <w:b w:val="0"/>
+          <w:bCs w:val="0"/>
+          <w:i w:val="0"/>
+          <w:iCs w:val="0"/>
+          <w:lang w:val="en-US"/>
+        </w:rPr>
+        <w:t xml:space="preserve">Video </w:t>
+      </w:r>
+      <w:r>
+        <w:rPr>
+          <w:rStyle w:val="Titredulivre"/>
+          <w:b w:val="0"/>
+          <w:bCs w:val="0"/>
+          <w:i w:val="0"/>
+          <w:iCs w:val="0"/>
+          <w:lang w:val="en-US"/>
+        </w:rPr>
+        <w:t xml:space="preserve">explaining </w:t>
+      </w:r>
+      <w:r>
+        <w:rPr>
+          <w:rStyle w:val="Titredulivre"/>
+          <w:b w:val="0"/>
+          <w:bCs w:val="0"/>
+          <w:i w:val="0"/>
+          <w:iCs w:val="0"/>
+          <w:lang w:val="en-US"/>
+        </w:rPr>
+        <w:t xml:space="preserve">the project from </w:t>
+      </w:r>
+      <w:proofErr w:type="spellStart"/>
+      <w:proofErr w:type="gramStart"/>
+      <w:r>
+        <w:rPr>
+          <w:rStyle w:val="Titredulivre"/>
+          <w:b w:val="0"/>
+          <w:bCs w:val="0"/>
+          <w:i w:val="0"/>
+          <w:iCs w:val="0"/>
+          <w:lang w:val="en-US"/>
+        </w:rPr>
+        <w:t>Dr.Dave</w:t>
+      </w:r>
+      <w:proofErr w:type="spellEnd"/>
+      <w:proofErr w:type="gramEnd"/>
+      <w:r>
+        <w:rPr>
+          <w:rStyle w:val="Titredulivre"/>
+          <w:b w:val="0"/>
+          <w:bCs w:val="0"/>
+          <w:i w:val="0"/>
+          <w:iCs w:val="0"/>
+          <w:lang w:val="en-US"/>
+        </w:rPr>
+        <w:t xml:space="preserve"> Diversion's channel, we did this project together:</w:t>
+      </w:r>
+      <w:r>
+        <w:rPr>
+          <w:rStyle w:val="Titredulivre"/>
+          <w:b w:val="0"/>
+          <w:bCs w:val="0"/>
+          <w:i w:val="0"/>
+          <w:iCs w:val="0"/>
+          <w:lang w:val="en-US"/>
+        </w:rPr>
+        <w:t xml:space="preserve"> </w:t>
+      </w:r>
+      <w:r>
+        <w:rPr>
+          <w:rStyle w:val="Titredulivre"/>
+          <w:b w:val="0"/>
+          <w:bCs w:val="0"/>
+          <w:i w:val="0"/>
+          <w:iCs w:val="0"/>
+          <w:lang w:val="en-US"/>
+        </w:rPr>
+        <w:t>https://youtu.be/zkYM3wdAgQM?t=42</w:t>
+      </w:r>
+    </w:p>
+    <w:p>
+      <w:pPr>
+        <w:rPr>
+          <w:rStyle w:val="Titredulivre"/>
+          <w:b w:val="0"/>
+          <w:bCs w:val="0"/>
+          <w:i w:val="0"/>
+          <w:iCs w:val="0"/>
+          <w:lang w:val="en-US"/>
+        </w:rPr>
+      </w:pPr>
     </w:p>
     <w:p>
       <w:pPr>
@@ -901,14 +1018,27 @@
       <w:r>
         <w:t xml:space="preserve"> </w:t>
       </w:r>
-      <w:fldSimple w:instr=" SEQ Figure \* ARABIC ">
-        <w:r>
-          <w:rPr>
-            <w:noProof/>
-          </w:rPr>
-          <w:t>3</w:t>
-        </w:r>
-      </w:fldSimple>
+      <w:r>
+        <w:fldChar w:fldCharType="begin"/>
+      </w:r>
+      <w:r>
+        <w:instrText xml:space="preserve"> SEQ Figure \* ARABIC </w:instrText>
+      </w:r>
+      <w:r>
+        <w:fldChar w:fldCharType="separate"/>
+      </w:r>
+      <w:r>
+        <w:rPr>
+          <w:noProof/>
+        </w:rPr>
+        <w:t>3</w:t>
+      </w:r>
+      <w:r>
+        <w:rPr>
+          <w:noProof/>
+        </w:rPr>
+        <w:fldChar w:fldCharType="end"/>
+      </w:r>
       <w:bookmarkEnd w:id="3"/>
       <w:r>
         <w:t xml:space="preserve"> - </w:t>
@@ -1637,7 +1767,7 @@
         <w:noProof/>
         <w:lang w:val="en-US"/>
       </w:rPr>
-      <w:t>15.09.2021 17:39</w:t>
+      <w:t>15.09.2021 22:31</w:t>
     </w:r>
     <w:r>
       <w:rPr>
@@ -1857,7 +1987,7 @@
         <w:sz w:val="20"/>
         <w:szCs w:val="20"/>
       </w:rPr>
-      <w:t>15.09.2021 17:39</w:t>
+      <w:t>15.09.2021 22:31</w:t>
     </w:r>
     <w:r>
       <w:rPr>

</xml_diff>